<commit_message>
Done with assignment 2 databases
</commit_message>
<xml_diff>
--- a/Second Semester/IRTI 623 Databases/Assignment 2/Assignment2_ITRI623.docx
+++ b/Second Semester/IRTI 623 Databases/Assignment 2/Assignment2_ITRI623.docx
@@ -84,8 +84,8 @@
                                   <w:tblLook w:val="04A0" w:firstRow="1" w:lastRow="0" w:firstColumn="1" w:lastColumn="0" w:noHBand="0" w:noVBand="1"/>
                                 </w:tblPr>
                                 <w:tblGrid>
-                                  <w:gridCol w:w="5550"/>
-                                  <w:gridCol w:w="1613"/>
+                                  <w:gridCol w:w="6810"/>
+                                  <w:gridCol w:w="2505"/>
                                 </w:tblGrid>
                                 <w:tr>
                                   <w:trPr>
@@ -105,10 +105,10 @@
                                           <w:noProof/>
                                         </w:rPr>
                                         <w:drawing>
-                                          <wp:inline distT="0" distB="0" distL="0" distR="0" wp14:anchorId="72C2D925" wp14:editId="381166F0">
-                                            <wp:extent cx="3065006" cy="3831336"/>
-                                            <wp:effectExtent l="0" t="0" r="2540" b="0"/>
-                                            <wp:docPr id="139" name="Picture 139" descr="A picture of a winding road and trees" title="Road"/>
+                                          <wp:inline distT="0" distB="0" distL="0" distR="0" wp14:anchorId="5B3EA5D7" wp14:editId="5397D89A">
+                                            <wp:extent cx="3867150" cy="3867150"/>
+                                            <wp:effectExtent l="0" t="0" r="0" b="0"/>
+                                            <wp:docPr id="1" name="Picture 1"/>
                                             <wp:cNvGraphicFramePr>
                                               <a:graphicFrameLocks xmlns:a="http://schemas.openxmlformats.org/drawingml/2006/main" noChangeAspect="1"/>
                                             </wp:cNvGraphicFramePr>
@@ -116,29 +116,36 @@
                                               <a:graphicData uri="http://schemas.openxmlformats.org/drawingml/2006/picture">
                                                 <pic:pic xmlns:pic="http://schemas.openxmlformats.org/drawingml/2006/picture">
                                                   <pic:nvPicPr>
-                                                    <pic:cNvPr id="2" name="tree crop.jpg"/>
-                                                    <pic:cNvPicPr/>
+                                                    <pic:cNvPr id="0" name="Picture 1"/>
+                                                    <pic:cNvPicPr>
+                                                      <a:picLocks noChangeAspect="1" noChangeArrowheads="1"/>
+                                                    </pic:cNvPicPr>
                                                   </pic:nvPicPr>
                                                   <pic:blipFill>
-                                                    <a:blip r:embed="rId5" cstate="print">
+                                                    <a:blip r:embed="rId6">
                                                       <a:extLst>
                                                         <a:ext uri="{28A0092B-C50C-407E-A947-70E740481C1C}">
                                                           <a14:useLocalDpi xmlns:a14="http://schemas.microsoft.com/office/drawing/2010/main" val="0"/>
                                                         </a:ext>
                                                       </a:extLst>
                                                     </a:blip>
+                                                    <a:srcRect/>
                                                     <a:stretch>
                                                       <a:fillRect/>
                                                     </a:stretch>
                                                   </pic:blipFill>
-                                                  <pic:spPr>
+                                                  <pic:spPr bwMode="auto">
                                                     <a:xfrm>
                                                       <a:off x="0" y="0"/>
-                                                      <a:ext cx="3065006" cy="3831336"/>
+                                                      <a:ext cx="3867150" cy="3867150"/>
                                                     </a:xfrm>
                                                     <a:prstGeom prst="rect">
                                                       <a:avLst/>
                                                     </a:prstGeom>
+                                                    <a:noFill/>
+                                                    <a:ln>
+                                                      <a:noFill/>
+                                                    </a:ln>
                                                   </pic:spPr>
                                                 </pic:pic>
                                               </a:graphicData>
@@ -190,8 +197,8 @@
                                       <w:sdtPr>
                                         <w:rPr>
                                           <w:color w:val="000000" w:themeColor="text1"/>
-                                          <w:sz w:val="24"/>
-                                          <w:szCs w:val="24"/>
+                                          <w:sz w:val="40"/>
+                                          <w:szCs w:val="40"/>
                                         </w:rPr>
                                         <w:alias w:val="Subtitle"/>
                                         <w:tag w:val=""/>
@@ -211,8 +218,8 @@
                                           <w:r>
                                             <w:rPr>
                                               <w:color w:val="000000" w:themeColor="text1"/>
-                                              <w:sz w:val="24"/>
-                                              <w:szCs w:val="24"/>
+                                              <w:sz w:val="40"/>
+                                              <w:szCs w:val="40"/>
                                             </w:rPr>
                                             <w:t>ITRI 623</w:t>
                                           </w:r>
@@ -257,8 +264,8 @@
                                       <w:sdtPr>
                                         <w:rPr>
                                           <w:color w:val="ED7D31" w:themeColor="accent2"/>
-                                          <w:sz w:val="26"/>
-                                          <w:szCs w:val="26"/>
+                                          <w:sz w:val="44"/>
+                                          <w:szCs w:val="44"/>
                                         </w:rPr>
                                         <w:alias w:val="Author"/>
                                         <w:tag w:val=""/>
@@ -272,15 +279,15 @@
                                             <w:pStyle w:val="NoSpacing"/>
                                             <w:rPr>
                                               <w:color w:val="ED7D31" w:themeColor="accent2"/>
-                                              <w:sz w:val="26"/>
-                                              <w:szCs w:val="26"/>
+                                              <w:sz w:val="44"/>
+                                              <w:szCs w:val="44"/>
                                             </w:rPr>
                                           </w:pPr>
                                           <w:r>
                                             <w:rPr>
                                               <w:color w:val="ED7D31" w:themeColor="accent2"/>
-                                              <w:sz w:val="26"/>
-                                              <w:szCs w:val="26"/>
+                                              <w:sz w:val="44"/>
+                                              <w:szCs w:val="44"/>
                                             </w:rPr>
                                             <w:t>ENRICO DREYER</w:t>
                                           </w:r>
@@ -295,6 +302,8 @@
                                         <w:sdtPr>
                                           <w:rPr>
                                             <w:color w:val="44546A" w:themeColor="text2"/>
+                                            <w:sz w:val="44"/>
+                                            <w:szCs w:val="44"/>
                                           </w:rPr>
                                           <w:alias w:val="Course"/>
                                           <w:tag w:val="Course"/>
@@ -306,6 +315,8 @@
                                           <w:r>
                                             <w:rPr>
                                               <w:color w:val="44546A" w:themeColor="text2"/>
+                                              <w:sz w:val="44"/>
+                                              <w:szCs w:val="44"/>
                                             </w:rPr>
                                             <w:t>31210783</w:t>
                                           </w:r>
@@ -361,8 +372,8 @@
                             <w:tblLook w:val="04A0" w:firstRow="1" w:lastRow="0" w:firstColumn="1" w:lastColumn="0" w:noHBand="0" w:noVBand="1"/>
                           </w:tblPr>
                           <w:tblGrid>
-                            <w:gridCol w:w="5550"/>
-                            <w:gridCol w:w="1613"/>
+                            <w:gridCol w:w="6810"/>
+                            <w:gridCol w:w="2505"/>
                           </w:tblGrid>
                           <w:tr>
                             <w:trPr>
@@ -382,10 +393,10 @@
                                     <w:noProof/>
                                   </w:rPr>
                                   <w:drawing>
-                                    <wp:inline distT="0" distB="0" distL="0" distR="0" wp14:anchorId="72C2D925" wp14:editId="381166F0">
-                                      <wp:extent cx="3065006" cy="3831336"/>
-                                      <wp:effectExtent l="0" t="0" r="2540" b="0"/>
-                                      <wp:docPr id="139" name="Picture 139" descr="A picture of a winding road and trees" title="Road"/>
+                                    <wp:inline distT="0" distB="0" distL="0" distR="0" wp14:anchorId="5B3EA5D7" wp14:editId="5397D89A">
+                                      <wp:extent cx="3867150" cy="3867150"/>
+                                      <wp:effectExtent l="0" t="0" r="0" b="0"/>
+                                      <wp:docPr id="1" name="Picture 1"/>
                                       <wp:cNvGraphicFramePr>
                                         <a:graphicFrameLocks xmlns:a="http://schemas.openxmlformats.org/drawingml/2006/main" noChangeAspect="1"/>
                                       </wp:cNvGraphicFramePr>
@@ -393,29 +404,36 @@
                                         <a:graphicData uri="http://schemas.openxmlformats.org/drawingml/2006/picture">
                                           <pic:pic xmlns:pic="http://schemas.openxmlformats.org/drawingml/2006/picture">
                                             <pic:nvPicPr>
-                                              <pic:cNvPr id="2" name="tree crop.jpg"/>
-                                              <pic:cNvPicPr/>
+                                              <pic:cNvPr id="0" name="Picture 1"/>
+                                              <pic:cNvPicPr>
+                                                <a:picLocks noChangeAspect="1" noChangeArrowheads="1"/>
+                                              </pic:cNvPicPr>
                                             </pic:nvPicPr>
                                             <pic:blipFill>
-                                              <a:blip r:embed="rId5" cstate="print">
+                                              <a:blip r:embed="rId6">
                                                 <a:extLst>
                                                   <a:ext uri="{28A0092B-C50C-407E-A947-70E740481C1C}">
                                                     <a14:useLocalDpi xmlns:a14="http://schemas.microsoft.com/office/drawing/2010/main" val="0"/>
                                                   </a:ext>
                                                 </a:extLst>
                                               </a:blip>
+                                              <a:srcRect/>
                                               <a:stretch>
                                                 <a:fillRect/>
                                               </a:stretch>
                                             </pic:blipFill>
-                                            <pic:spPr>
+                                            <pic:spPr bwMode="auto">
                                               <a:xfrm>
                                                 <a:off x="0" y="0"/>
-                                                <a:ext cx="3065006" cy="3831336"/>
+                                                <a:ext cx="3867150" cy="3867150"/>
                                               </a:xfrm>
                                               <a:prstGeom prst="rect">
                                                 <a:avLst/>
                                               </a:prstGeom>
+                                              <a:noFill/>
+                                              <a:ln>
+                                                <a:noFill/>
+                                              </a:ln>
                                             </pic:spPr>
                                           </pic:pic>
                                         </a:graphicData>
@@ -467,8 +485,8 @@
                                 <w:sdtPr>
                                   <w:rPr>
                                     <w:color w:val="000000" w:themeColor="text1"/>
-                                    <w:sz w:val="24"/>
-                                    <w:szCs w:val="24"/>
+                                    <w:sz w:val="40"/>
+                                    <w:szCs w:val="40"/>
                                   </w:rPr>
                                   <w:alias w:val="Subtitle"/>
                                   <w:tag w:val=""/>
@@ -488,8 +506,8 @@
                                     <w:r>
                                       <w:rPr>
                                         <w:color w:val="000000" w:themeColor="text1"/>
-                                        <w:sz w:val="24"/>
-                                        <w:szCs w:val="24"/>
+                                        <w:sz w:val="40"/>
+                                        <w:szCs w:val="40"/>
                                       </w:rPr>
                                       <w:t>ITRI 623</w:t>
                                     </w:r>
@@ -534,8 +552,8 @@
                                 <w:sdtPr>
                                   <w:rPr>
                                     <w:color w:val="ED7D31" w:themeColor="accent2"/>
-                                    <w:sz w:val="26"/>
-                                    <w:szCs w:val="26"/>
+                                    <w:sz w:val="44"/>
+                                    <w:szCs w:val="44"/>
                                   </w:rPr>
                                   <w:alias w:val="Author"/>
                                   <w:tag w:val=""/>
@@ -549,15 +567,15 @@
                                       <w:pStyle w:val="NoSpacing"/>
                                       <w:rPr>
                                         <w:color w:val="ED7D31" w:themeColor="accent2"/>
-                                        <w:sz w:val="26"/>
-                                        <w:szCs w:val="26"/>
+                                        <w:sz w:val="44"/>
+                                        <w:szCs w:val="44"/>
                                       </w:rPr>
                                     </w:pPr>
                                     <w:r>
                                       <w:rPr>
                                         <w:color w:val="ED7D31" w:themeColor="accent2"/>
-                                        <w:sz w:val="26"/>
-                                        <w:szCs w:val="26"/>
+                                        <w:sz w:val="44"/>
+                                        <w:szCs w:val="44"/>
                                       </w:rPr>
                                       <w:t>ENRICO DREYER</w:t>
                                     </w:r>
@@ -572,6 +590,8 @@
                                   <w:sdtPr>
                                     <w:rPr>
                                       <w:color w:val="44546A" w:themeColor="text2"/>
+                                      <w:sz w:val="44"/>
+                                      <w:szCs w:val="44"/>
                                     </w:rPr>
                                     <w:alias w:val="Course"/>
                                     <w:tag w:val="Course"/>
@@ -583,6 +603,8 @@
                                     <w:r>
                                       <w:rPr>
                                         <w:color w:val="44546A" w:themeColor="text2"/>
+                                        <w:sz w:val="44"/>
+                                        <w:szCs w:val="44"/>
                                       </w:rPr>
                                       <w:t>31210783</w:t>
                                     </w:r>
@@ -643,7 +665,9 @@
               <w:tab w:val="right" w:leader="dot" w:pos="9016"/>
             </w:tabs>
             <w:rPr>
+              <w:rFonts w:eastAsiaTheme="minorEastAsia"/>
               <w:noProof/>
+              <w:lang w:eastAsia="en-ZA"/>
             </w:rPr>
           </w:pPr>
           <w:r>
@@ -655,7 +679,7 @@
           <w:r>
             <w:fldChar w:fldCharType="separate"/>
           </w:r>
-          <w:hyperlink w:anchor="_Toc81507063" w:history="1">
+          <w:hyperlink w:anchor="_Toc81523070" w:history="1">
             <w:r>
               <w:rPr>
                 <w:rStyle w:val="Hyperlink"/>
@@ -682,7 +706,7 @@
                 <w:noProof/>
                 <w:webHidden/>
               </w:rPr>
-              <w:instrText xml:space="preserve"> PAGEREF _Toc81507063 \h </w:instrText>
+              <w:instrText xml:space="preserve"> PAGEREF _Toc81523070 \h </w:instrText>
             </w:r>
             <w:r>
               <w:rPr>
@@ -720,16 +744,18 @@
               <w:tab w:val="right" w:leader="dot" w:pos="9016"/>
             </w:tabs>
             <w:rPr>
+              <w:rFonts w:eastAsiaTheme="minorEastAsia"/>
               <w:noProof/>
+              <w:lang w:eastAsia="en-ZA"/>
             </w:rPr>
           </w:pPr>
-          <w:hyperlink w:anchor="_Toc81507064" w:history="1">
+          <w:hyperlink w:anchor="_Toc81523071" w:history="1">
             <w:r>
               <w:rPr>
                 <w:rStyle w:val="Hyperlink"/>
                 <w:noProof/>
               </w:rPr>
-              <w:t>References</w:t>
+              <w:t>Fun doing the assignment</w:t>
             </w:r>
             <w:r>
               <w:rPr>
@@ -750,7 +776,147 @@
                 <w:noProof/>
                 <w:webHidden/>
               </w:rPr>
-              <w:instrText xml:space="preserve"> PAGEREF _Toc81507064 \h </w:instrText>
+              <w:instrText xml:space="preserve"> PAGEREF _Toc81523071 \h </w:instrText>
+            </w:r>
+            <w:r>
+              <w:rPr>
+                <w:noProof/>
+                <w:webHidden/>
+              </w:rPr>
+            </w:r>
+            <w:r>
+              <w:rPr>
+                <w:noProof/>
+                <w:webHidden/>
+              </w:rPr>
+              <w:fldChar w:fldCharType="separate"/>
+            </w:r>
+            <w:r>
+              <w:rPr>
+                <w:noProof/>
+                <w:webHidden/>
+              </w:rPr>
+              <w:t>2</w:t>
+            </w:r>
+            <w:r>
+              <w:rPr>
+                <w:noProof/>
+                <w:webHidden/>
+              </w:rPr>
+              <w:fldChar w:fldCharType="end"/>
+            </w:r>
+          </w:hyperlink>
+        </w:p>
+        <w:p>
+          <w:pPr>
+            <w:pStyle w:val="TOC1"/>
+            <w:tabs>
+              <w:tab w:val="right" w:leader="dot" w:pos="9016"/>
+            </w:tabs>
+            <w:rPr>
+              <w:rFonts w:eastAsiaTheme="minorEastAsia"/>
+              <w:noProof/>
+              <w:lang w:eastAsia="en-ZA"/>
+            </w:rPr>
+          </w:pPr>
+          <w:hyperlink w:anchor="_Toc81523072" w:history="1">
+            <w:r>
+              <w:rPr>
+                <w:rStyle w:val="Hyperlink"/>
+                <w:noProof/>
+              </w:rPr>
+              <w:t>References in the poster</w:t>
+            </w:r>
+            <w:r>
+              <w:rPr>
+                <w:noProof/>
+                <w:webHidden/>
+              </w:rPr>
+              <w:tab/>
+            </w:r>
+            <w:r>
+              <w:rPr>
+                <w:noProof/>
+                <w:webHidden/>
+              </w:rPr>
+              <w:fldChar w:fldCharType="begin"/>
+            </w:r>
+            <w:r>
+              <w:rPr>
+                <w:noProof/>
+                <w:webHidden/>
+              </w:rPr>
+              <w:instrText xml:space="preserve"> PAGEREF _Toc81523072 \h </w:instrText>
+            </w:r>
+            <w:r>
+              <w:rPr>
+                <w:noProof/>
+                <w:webHidden/>
+              </w:rPr>
+            </w:r>
+            <w:r>
+              <w:rPr>
+                <w:noProof/>
+                <w:webHidden/>
+              </w:rPr>
+              <w:fldChar w:fldCharType="separate"/>
+            </w:r>
+            <w:r>
+              <w:rPr>
+                <w:noProof/>
+                <w:webHidden/>
+              </w:rPr>
+              <w:t>2</w:t>
+            </w:r>
+            <w:r>
+              <w:rPr>
+                <w:noProof/>
+                <w:webHidden/>
+              </w:rPr>
+              <w:fldChar w:fldCharType="end"/>
+            </w:r>
+          </w:hyperlink>
+        </w:p>
+        <w:p>
+          <w:pPr>
+            <w:pStyle w:val="TOC1"/>
+            <w:tabs>
+              <w:tab w:val="right" w:leader="dot" w:pos="9016"/>
+            </w:tabs>
+            <w:rPr>
+              <w:rFonts w:eastAsiaTheme="minorEastAsia"/>
+              <w:noProof/>
+              <w:lang w:eastAsia="en-ZA"/>
+            </w:rPr>
+          </w:pPr>
+          <w:hyperlink w:anchor="_Toc81523073" w:history="1">
+            <w:r>
+              <w:rPr>
+                <w:rStyle w:val="Hyperlink"/>
+                <w:noProof/>
+              </w:rPr>
+              <w:t>Reference List</w:t>
+            </w:r>
+            <w:r>
+              <w:rPr>
+                <w:noProof/>
+                <w:webHidden/>
+              </w:rPr>
+              <w:tab/>
+            </w:r>
+            <w:r>
+              <w:rPr>
+                <w:noProof/>
+                <w:webHidden/>
+              </w:rPr>
+              <w:fldChar w:fldCharType="begin"/>
+            </w:r>
+            <w:r>
+              <w:rPr>
+                <w:noProof/>
+                <w:webHidden/>
+              </w:rPr>
+              <w:instrText xml:space="preserve"> PAGEREF _Toc81523073 \h </w:instrText>
             </w:r>
             <w:r>
               <w:rPr>
@@ -802,25 +968,613 @@
       <w:pPr>
         <w:pStyle w:val="Heading1"/>
       </w:pPr>
-      <w:bookmarkStart w:id="0" w:name="_Toc81507063"/>
+      <w:bookmarkStart w:id="0" w:name="_Toc81523070"/>
       <w:r>
         <w:lastRenderedPageBreak/>
         <w:t>Introduction</w:t>
       </w:r>
       <w:bookmarkEnd w:id="0"/>
     </w:p>
-    <w:p/>
-    <w:p/>
-    <w:p/>
     <w:p>
+      <w:r>
+        <w:t xml:space="preserve">For this assignment we were asked to make a A3 poster on Streamed Databases. </w:t>
+      </w:r>
+      <w:r>
+        <w:t xml:space="preserve">The poster is attached with this document as a pdf and </w:t>
+      </w:r>
+      <w:proofErr w:type="spellStart"/>
+      <w:r>
+        <w:t>png</w:t>
+      </w:r>
+      <w:proofErr w:type="spellEnd"/>
+      <w:r>
+        <w:t xml:space="preserve">. The information that was included in the poster includes a </w:t>
+      </w:r>
+      <w:r>
+        <w:t>basic description</w:t>
+      </w:r>
+      <w:r>
+        <w:t>,</w:t>
+      </w:r>
+      <w:r>
+        <w:t xml:space="preserve"> architecture</w:t>
+      </w:r>
+      <w:r>
+        <w:t>,</w:t>
+      </w:r>
+      <w:r>
+        <w:t xml:space="preserve"> data flow</w:t>
+      </w:r>
+      <w:r>
+        <w:t>,</w:t>
+      </w:r>
+      <w:r>
+        <w:t xml:space="preserve"> and useful applications</w:t>
+      </w:r>
+      <w:r>
+        <w:t xml:space="preserve"> along with other interesting information.</w:t>
+      </w:r>
+    </w:p>
+    <w:p>
       <w:pPr>
         <w:pStyle w:val="Heading1"/>
       </w:pPr>
-      <w:bookmarkStart w:id="1" w:name="_Toc81507064"/>
+      <w:bookmarkStart w:id="1" w:name="_Toc81523071"/>
+      <w:r>
+        <w:t>Fun doing the assignment</w:t>
+      </w:r>
+      <w:bookmarkEnd w:id="1"/>
+    </w:p>
+    <w:p>
+      <w:r>
+        <w:t>This assignment was fun because it was something different. It was not your typical write a report on streamed databases</w:t>
+      </w:r>
+      <w:r>
+        <w:t>,</w:t>
+      </w:r>
+      <w:r>
+        <w:t xml:space="preserve"> but </w:t>
+      </w:r>
+      <w:r>
+        <w:t xml:space="preserve">use your own creativity, research your own work, and </w:t>
+      </w:r>
+      <w:r>
+        <w:t>create a poster.</w:t>
+      </w:r>
+    </w:p>
+    <w:p>
+      <w:r>
+        <w:t>At work we have a system called FAMS, the system works with analysing and recording the gasoline storage of companies</w:t>
+      </w:r>
+      <w:r>
+        <w:t xml:space="preserve">, </w:t>
+      </w:r>
+      <w:r>
+        <w:t>we use streamed data to analyse</w:t>
+      </w:r>
+      <w:r>
+        <w:t xml:space="preserve"> </w:t>
+      </w:r>
+      <w:r>
+        <w:t>how much gasoline is in certain tanks</w:t>
+      </w:r>
+      <w:r>
+        <w:t xml:space="preserve"> or</w:t>
+      </w:r>
+      <w:r>
+        <w:t xml:space="preserve"> how much a company has used over the course of a</w:t>
+      </w:r>
+      <w:r>
+        <w:t xml:space="preserve"> month</w:t>
+      </w:r>
+      <w:r>
+        <w:t>.</w:t>
+      </w:r>
+    </w:p>
+    <w:p>
+      <w:r>
+        <w:t xml:space="preserve">This assignment gave me background on the basics of </w:t>
+      </w:r>
+      <w:r>
+        <w:t>streaming data and</w:t>
+      </w:r>
+      <w:r>
+        <w:t xml:space="preserve"> how the architecture works</w:t>
+      </w:r>
+      <w:r>
+        <w:t>.</w:t>
+      </w:r>
+    </w:p>
+    <w:p>
+      <w:pPr>
+        <w:pStyle w:val="Heading1"/>
+      </w:pPr>
+      <w:bookmarkStart w:id="2" w:name="_Toc81523072"/>
       <w:r>
         <w:t>References</w:t>
       </w:r>
-      <w:bookmarkEnd w:id="1"/>
+      <w:r>
+        <w:t xml:space="preserve"> in the poster</w:t>
+      </w:r>
+      <w:bookmarkEnd w:id="2"/>
+    </w:p>
+    <w:p>
+      <w:pPr>
+        <w:pStyle w:val="ListParagraph"/>
+        <w:numPr>
+          <w:ilvl w:val="0"/>
+          <w:numId w:val="1"/>
+        </w:numPr>
+      </w:pPr>
+      <w:r>
+        <w:t>Streaming Database Definition</w:t>
+      </w:r>
+      <w:r>
+        <w:t>:</w:t>
+      </w:r>
+      <w:r>
+        <w:t xml:space="preserve"> </w:t>
+      </w:r>
+      <w:r>
+        <w:fldChar w:fldCharType="begin"/>
+      </w:r>
+      <w:r>
+        <w:instrText xml:space="preserve"> ADDIN EN.CITE &lt;EndNote&gt;&lt;Cite&gt;&lt;Author&gt;Hazelcast&lt;/Author&gt;&lt;Year&gt;2021&lt;/Year&gt;&lt;RecNum&gt;158&lt;/RecNum&gt;&lt;DisplayText&gt;(Hazelcast, 2021)&lt;/DisplayText&gt;&lt;record&gt;&lt;rec-number&gt;158&lt;/rec-number&gt;&lt;foreign-keys&gt;&lt;key app="EN" db-id="525d9sr0qsvde5evfr0ps52ifpp52v555xtd" timestamp="1630613142"&gt;158&lt;/key&gt;&lt;/foreign-keys&gt;&lt;ref-type name="Journal Article"&gt;17&lt;/ref-type&gt;&lt;contributors&gt;&lt;authors&gt;&lt;author&gt;Hazelcast&lt;/author&gt;&lt;/authors&gt;&lt;/contributors&gt;&lt;titles&gt;&lt;title&gt;What Is a Streaming Database?&lt;/title&gt;&lt;/titles&gt;&lt;dates&gt;&lt;year&gt;2021&lt;/year&gt;&lt;/dates&gt;&lt;urls&gt;&lt;related-urls&gt;&lt;url&gt;https://hazelcast.com/glossary/streaming-database/#:~:text=A%20streaming%20database%20is%20in%20contrast%20to%20traditional,RDBMSs%20for%20modern%20use%20cases%20in%20larger%20enterprises.&lt;/url&gt;&lt;/related-urls&gt;&lt;/urls&gt;&lt;/record&gt;&lt;/Cite&gt;&lt;/EndNote&gt;</w:instrText>
+      </w:r>
+      <w:r>
+        <w:fldChar w:fldCharType="separate"/>
+      </w:r>
+      <w:r>
+        <w:rPr>
+          <w:noProof/>
+        </w:rPr>
+        <w:t>(Hazelcast, 2021)</w:t>
+      </w:r>
+      <w:r>
+        <w:fldChar w:fldCharType="end"/>
+      </w:r>
+      <w:r>
+        <w:t xml:space="preserve"> and </w:t>
+      </w:r>
+      <w:r>
+        <w:fldChar w:fldCharType="begin"/>
+      </w:r>
+      <w:r>
+        <w:instrText xml:space="preserve"> ADDIN EN.CITE &lt;EndNote&gt;&lt;Cite&gt;&lt;Author&gt;AWS&lt;/Author&gt;&lt;Year&gt;2021&lt;/Year&gt;&lt;RecNum&gt;159&lt;/RecNum&gt;&lt;DisplayText&gt;(AWS, 2021)&lt;/DisplayText&gt;&lt;record&gt;&lt;rec-number&gt;159&lt;/rec-number&gt;&lt;foreign-keys&gt;&lt;key app="EN" db-id="525d9sr0qsvde5evfr0ps52ifpp52v555xtd" timestamp="1630614876"&gt;159&lt;/key&gt;&lt;/foreign-keys&gt;&lt;ref-type name="Journal Article"&gt;17&lt;/ref-type&gt;&lt;contributors&gt;&lt;authors&gt;&lt;author&gt;AWS&lt;/author&gt;&lt;/authors&gt;&lt;/contributors&gt;&lt;titles&gt;&lt;title&gt;What is streaming data?&lt;/title&gt;&lt;/titles&gt;&lt;dates&gt;&lt;year&gt;2021&lt;/year&gt;&lt;/dates&gt;&lt;urls&gt;&lt;related-urls&gt;&lt;url&gt;https://aws.amazon.com/streaming-data/&lt;/url&gt;&lt;/related-urls&gt;&lt;/urls&gt;&lt;/record&gt;&lt;/Cite&gt;&lt;/EndNote&gt;</w:instrText>
+      </w:r>
+      <w:r>
+        <w:fldChar w:fldCharType="separate"/>
+      </w:r>
+      <w:r>
+        <w:rPr>
+          <w:noProof/>
+        </w:rPr>
+        <w:t>(AWS, 2021)</w:t>
+      </w:r>
+      <w:r>
+        <w:fldChar w:fldCharType="end"/>
+      </w:r>
+      <w:r>
+        <w:t>.</w:t>
+      </w:r>
+    </w:p>
+    <w:p>
+      <w:pPr>
+        <w:pStyle w:val="ListParagraph"/>
+        <w:numPr>
+          <w:ilvl w:val="0"/>
+          <w:numId w:val="1"/>
+        </w:numPr>
+      </w:pPr>
+      <w:r>
+        <w:t xml:space="preserve">Streaming Data Architecture: </w:t>
+      </w:r>
+      <w:r>
+        <w:fldChar w:fldCharType="begin"/>
+      </w:r>
+      <w:r>
+        <w:instrText xml:space="preserve"> ADDIN EN.CITE &lt;EndNote&gt;&lt;Cite&gt;&lt;Author&gt;Levy&lt;/Author&gt;&lt;Year&gt;2021&lt;/Year&gt;&lt;RecNum&gt;160&lt;/RecNum&gt;&lt;DisplayText&gt;(Levy, 2021)&lt;/DisplayText&gt;&lt;record&gt;&lt;rec-number&gt;160&lt;/rec-number&gt;&lt;foreign-keys&gt;&lt;key app="EN" db-id="525d9sr0qsvde5evfr0ps52ifpp52v555xtd" timestamp="1630615683"&gt;160&lt;/key&gt;&lt;/foreign-keys&gt;&lt;ref-type name="Journal Article"&gt;17&lt;/ref-type&gt;&lt;contributors&gt;&lt;authors&gt;&lt;author&gt;Eran Levy&lt;/author&gt;&lt;/authors&gt;&lt;/contributors&gt;&lt;titles&gt;&lt;title&gt;4 Key Components of a Streaming Data Architecture (with Examples)&lt;/title&gt;&lt;/titles&gt;&lt;dates&gt;&lt;year&gt;2021&lt;/year&gt;&lt;/dates&gt;&lt;urls&gt;&lt;related-urls&gt;&lt;url&gt;https://www.upsolver.com/blog/streaming-data-architecture-key-components#:~:text=Streaming%20Data%20Architecture%20A%20streaming%20data%20architecture%20is,large%20volumes%20of%20streaming%20data%20from%20multiple%20sources.&lt;/url&gt;&lt;/related-urls&gt;&lt;/urls&gt;&lt;/record&gt;&lt;/Cite&gt;&lt;/EndNote&gt;</w:instrText>
+      </w:r>
+      <w:r>
+        <w:fldChar w:fldCharType="separate"/>
+      </w:r>
+      <w:r>
+        <w:rPr>
+          <w:noProof/>
+        </w:rPr>
+        <w:t>(Levy, 2021)</w:t>
+      </w:r>
+      <w:r>
+        <w:fldChar w:fldCharType="end"/>
+      </w:r>
+      <w:r>
+        <w:t>.</w:t>
+      </w:r>
+    </w:p>
+    <w:p>
+      <w:pPr>
+        <w:pStyle w:val="ListParagraph"/>
+        <w:numPr>
+          <w:ilvl w:val="0"/>
+          <w:numId w:val="1"/>
+        </w:numPr>
+      </w:pPr>
+      <w:r>
+        <w:t>Benefits of Streaming Data Architecture</w:t>
+      </w:r>
+      <w:r>
+        <w:t xml:space="preserve">: </w:t>
+      </w:r>
+      <w:r>
+        <w:fldChar w:fldCharType="begin"/>
+      </w:r>
+      <w:r>
+        <w:instrText xml:space="preserve"> ADDIN EN.CITE &lt;EndNote&gt;&lt;Cite&gt;&lt;Author&gt;Levy&lt;/Author&gt;&lt;Year&gt;2021&lt;/Year&gt;&lt;RecNum&gt;160&lt;/RecNum&gt;&lt;DisplayText&gt;(Levy, 2021)&lt;/DisplayText&gt;&lt;record&gt;&lt;rec-number&gt;160&lt;/rec-number&gt;&lt;foreign-keys&gt;&lt;key app="EN" db-id="525d9sr0qsvde5evfr0ps52ifpp52v555xtd" timestamp="1630615683"&gt;160&lt;/key&gt;&lt;/foreign-keys&gt;&lt;ref-type name="Journal Article"&gt;17&lt;/ref-type&gt;&lt;contributors&gt;&lt;authors&gt;&lt;author&gt;Eran Levy&lt;/author&gt;&lt;/authors&gt;&lt;/contributors&gt;&lt;titles&gt;&lt;title&gt;4 Key Components of a Streaming Data Architecture (with Examples)&lt;/title&gt;&lt;/titles&gt;&lt;dates&gt;&lt;year&gt;2021&lt;/year&gt;&lt;/dates&gt;&lt;urls&gt;&lt;related-urls&gt;&lt;url&gt;https://www.upsolver.com/blog/streaming-data-architecture-key-components#:~:text=Streaming%20Data%20Architecture%20A%20streaming%20data%20architecture%20is,large%20volumes%20of%20streaming%20data%20from%20multiple%20sources.&lt;/url&gt;&lt;/related-urls&gt;&lt;/urls&gt;&lt;/record&gt;&lt;/Cite&gt;&lt;/EndNote&gt;</w:instrText>
+      </w:r>
+      <w:r>
+        <w:fldChar w:fldCharType="separate"/>
+      </w:r>
+      <w:r>
+        <w:rPr>
+          <w:noProof/>
+        </w:rPr>
+        <w:t>(Levy, 2021)</w:t>
+      </w:r>
+      <w:r>
+        <w:fldChar w:fldCharType="end"/>
+      </w:r>
+      <w:r>
+        <w:t>.</w:t>
+      </w:r>
+    </w:p>
+    <w:p>
+      <w:pPr>
+        <w:pStyle w:val="ListParagraph"/>
+        <w:numPr>
+          <w:ilvl w:val="0"/>
+          <w:numId w:val="1"/>
+        </w:numPr>
+      </w:pPr>
+      <w:r>
+        <w:t xml:space="preserve">Streaming dataflow </w:t>
+      </w:r>
+      <w:r>
+        <w:fldChar w:fldCharType="begin"/>
+      </w:r>
+      <w:r>
+        <w:instrText xml:space="preserve"> ADDIN EN.CITE &lt;EndNote&gt;&lt;Cite&gt;&lt;Author&gt;Confluent&lt;/Author&gt;&lt;Year&gt;2020&lt;/Year&gt;&lt;RecNum&gt;161&lt;/RecNum&gt;&lt;DisplayText&gt;(Confluent, 2020)&lt;/DisplayText&gt;&lt;record&gt;&lt;rec-number&gt;161&lt;/rec-number&gt;&lt;foreign-keys&gt;&lt;key app="EN" db-id="525d9sr0qsvde5evfr0ps52ifpp52v555xtd" timestamp="1630619580"&gt;161&lt;/key&gt;&lt;/foreign-keys&gt;&lt;ref-type name="Journal Article"&gt;17&lt;/ref-type&gt;&lt;contributors&gt;&lt;authors&gt;&lt;author&gt;Confluent&lt;/author&gt;&lt;/authors&gt;&lt;/contributors&gt;&lt;titles&gt;&lt;title&gt;Streaming Data: How it Works, Benefits, and Use Cases&lt;/title&gt;&lt;/titles&gt;&lt;dates&gt;&lt;year&gt;2020&lt;/year&gt;&lt;/dates&gt;&lt;urls&gt;&lt;related-urls&gt;&lt;url&gt;https://www.confluent.io/learn/data-streaming/&lt;/url&gt;&lt;/related-urls&gt;&lt;/urls&gt;&lt;/record&gt;&lt;/Cite&gt;&lt;/EndNote&gt;</w:instrText>
+      </w:r>
+      <w:r>
+        <w:fldChar w:fldCharType="separate"/>
+      </w:r>
+      <w:r>
+        <w:rPr>
+          <w:noProof/>
+        </w:rPr>
+        <w:t>(Confluent, 2020)</w:t>
+      </w:r>
+      <w:r>
+        <w:fldChar w:fldCharType="end"/>
+      </w:r>
+      <w:r>
+        <w:t>.</w:t>
+      </w:r>
+    </w:p>
+    <w:p>
+      <w:pPr>
+        <w:pStyle w:val="ListParagraph"/>
+        <w:numPr>
+          <w:ilvl w:val="0"/>
+          <w:numId w:val="1"/>
+        </w:numPr>
+      </w:pPr>
+      <w:r>
+        <w:t xml:space="preserve">Kafka </w:t>
+      </w:r>
+      <w:r>
+        <w:fldChar w:fldCharType="begin"/>
+      </w:r>
+      <w:r>
+        <w:instrText xml:space="preserve"> ADDIN EN.CITE &lt;EndNote&gt;&lt;Cite&gt;&lt;Author&gt;Tortella&lt;/Author&gt;&lt;Year&gt;2020&lt;/Year&gt;&lt;RecNum&gt;162&lt;/RecNum&gt;&lt;DisplayText&gt;(Tortella, 2020)&lt;/DisplayText&gt;&lt;record&gt;&lt;rec-number&gt;162&lt;/rec-number&gt;&lt;foreign-keys&gt;&lt;key app="EN" db-id="525d9sr0qsvde5evfr0ps52ifpp52v555xtd" timestamp="1630622363"&gt;162&lt;/key&gt;&lt;/foreign-keys&gt;&lt;ref-type name="Journal Article"&gt;17&lt;/ref-type&gt;&lt;contributors&gt;&lt;authors&gt;&lt;author&gt;Matteo Tortella&lt;/author&gt;&lt;/authors&gt;&lt;/contributors&gt;&lt;titles&gt;&lt;title&gt;Intro to streaming data and Apache Kafka&lt;/title&gt;&lt;/titles&gt;&lt;dates&gt;&lt;year&gt;2020&lt;/year&gt;&lt;/dates&gt;&lt;urls&gt;&lt;related-urls&gt;&lt;url&gt;https://towardsdatascience.com/intro-to-streaming-data-and-apache-kafka-5a797231258f&lt;/url&gt;&lt;/related-urls&gt;&lt;/urls&gt;&lt;/record&gt;&lt;/Cite&gt;&lt;/EndNote&gt;</w:instrText>
+      </w:r>
+      <w:r>
+        <w:fldChar w:fldCharType="separate"/>
+      </w:r>
+      <w:r>
+        <w:rPr>
+          <w:noProof/>
+        </w:rPr>
+        <w:t>(Tortella, 2020)</w:t>
+      </w:r>
+      <w:r>
+        <w:fldChar w:fldCharType="end"/>
+      </w:r>
+    </w:p>
+    <w:p>
+      <w:pPr>
+        <w:pStyle w:val="ListParagraph"/>
+        <w:numPr>
+          <w:ilvl w:val="0"/>
+          <w:numId w:val="1"/>
+        </w:numPr>
+      </w:pPr>
+      <w:r>
+        <w:t xml:space="preserve">Useful applications </w:t>
+      </w:r>
+      <w:r>
+        <w:fldChar w:fldCharType="begin"/>
+      </w:r>
+      <w:r>
+        <w:instrText xml:space="preserve"> ADDIN EN.CITE &lt;EndNote&gt;&lt;Cite&gt;&lt;Author&gt;Confluent&lt;/Author&gt;&lt;Year&gt;2020&lt;/Year&gt;&lt;RecNum&gt;161&lt;/RecNum&gt;&lt;DisplayText&gt;(Confluent, 2020)&lt;/DisplayText&gt;&lt;record&gt;&lt;rec-number&gt;161&lt;/rec-number&gt;&lt;foreign-keys&gt;&lt;key app="EN" db-id="525d9sr0qsvde5evfr0ps52ifpp52v555xtd" timestamp="1630619580"&gt;161&lt;/key&gt;&lt;/foreign-keys&gt;&lt;ref-type name="Journal Article"&gt;17&lt;/ref-type&gt;&lt;contributors&gt;&lt;authors&gt;&lt;author&gt;Confluent&lt;/author&gt;&lt;/authors&gt;&lt;/contributors&gt;&lt;titles&gt;&lt;title&gt;Streaming Data: How it Works, Benefits, and Use Cases&lt;/title&gt;&lt;/titles&gt;&lt;dates&gt;&lt;year&gt;2020&lt;/year&gt;&lt;/dates&gt;&lt;urls&gt;&lt;related-urls&gt;&lt;url&gt;https://www.confluent.io/learn/data-streaming/&lt;/url&gt;&lt;/related-urls&gt;&lt;/urls&gt;&lt;/record&gt;&lt;/Cite&gt;&lt;/EndNote&gt;</w:instrText>
+      </w:r>
+      <w:r>
+        <w:fldChar w:fldCharType="separate"/>
+      </w:r>
+      <w:r>
+        <w:rPr>
+          <w:noProof/>
+        </w:rPr>
+        <w:t>(Confluent, 2020)</w:t>
+      </w:r>
+      <w:r>
+        <w:fldChar w:fldCharType="end"/>
+      </w:r>
+      <w:r>
+        <w:t>.</w:t>
+      </w:r>
+    </w:p>
+    <w:p>
+      <w:pPr>
+        <w:pStyle w:val="ListParagraph"/>
+        <w:numPr>
+          <w:ilvl w:val="0"/>
+          <w:numId w:val="1"/>
+        </w:numPr>
+      </w:pPr>
+      <w:r>
+        <w:t xml:space="preserve">Streaming Data Storage </w:t>
+      </w:r>
+      <w:r>
+        <w:fldChar w:fldCharType="begin"/>
+      </w:r>
+      <w:r>
+        <w:instrText xml:space="preserve"> ADDIN EN.CITE &lt;EndNote&gt;&lt;Cite&gt;&lt;Author&gt;Confluent&lt;/Author&gt;&lt;Year&gt;2020&lt;/Year&gt;&lt;RecNum&gt;161&lt;/RecNum&gt;&lt;DisplayText&gt;(Confluent, 2020)&lt;/DisplayText&gt;&lt;record&gt;&lt;rec-number&gt;161&lt;/rec-number&gt;&lt;foreign-keys&gt;&lt;key app="EN" db-id="525d9sr0qsvde5evfr0ps52ifpp52v555xtd" timestamp="1630619580"&gt;161&lt;/key&gt;&lt;/foreign-keys&gt;&lt;ref-type name="Journal Article"&gt;17&lt;/ref-type&gt;&lt;contributors&gt;&lt;authors&gt;&lt;author&gt;Confluent&lt;/author&gt;&lt;/authors&gt;&lt;/contributors&gt;&lt;titles&gt;&lt;title&gt;Streaming Data: How it Works, Benefits, and Use Cases&lt;/title&gt;&lt;/titles&gt;&lt;dates&gt;&lt;year&gt;2020&lt;/year&gt;&lt;/dates&gt;&lt;urls&gt;&lt;related-urls&gt;&lt;url&gt;https://www.confluent.io/learn/data-streaming/&lt;/url&gt;&lt;/related-urls&gt;&lt;/urls&gt;&lt;/record&gt;&lt;/Cite&gt;&lt;/EndNote&gt;</w:instrText>
+      </w:r>
+      <w:r>
+        <w:fldChar w:fldCharType="separate"/>
+      </w:r>
+      <w:r>
+        <w:rPr>
+          <w:noProof/>
+        </w:rPr>
+        <w:t>(Confluent, 2020)</w:t>
+      </w:r>
+      <w:r>
+        <w:fldChar w:fldCharType="end"/>
+      </w:r>
+      <w:r>
+        <w:t>.</w:t>
+      </w:r>
+    </w:p>
+    <w:p>
+      <w:pPr>
+        <w:pStyle w:val="Heading1"/>
+      </w:pPr>
+      <w:bookmarkStart w:id="3" w:name="_Toc81523073"/>
+      <w:r>
+        <w:t>Reference</w:t>
+      </w:r>
+      <w:r>
+        <w:t xml:space="preserve"> List</w:t>
+      </w:r>
+      <w:bookmarkEnd w:id="3"/>
+    </w:p>
+    <w:p>
+      <w:pPr>
+        <w:pStyle w:val="EndNoteBibliography"/>
+        <w:spacing w:after="0"/>
+        <w:ind w:left="720" w:hanging="720"/>
+        <w:rPr>
+          <w:sz w:val="24"/>
+          <w:szCs w:val="24"/>
+        </w:rPr>
+      </w:pPr>
+      <w:r>
+        <w:rPr>
+          <w:sz w:val="24"/>
+          <w:szCs w:val="24"/>
+        </w:rPr>
+        <w:fldChar w:fldCharType="begin"/>
+      </w:r>
+      <w:r>
+        <w:rPr>
+          <w:sz w:val="24"/>
+          <w:szCs w:val="24"/>
+        </w:rPr>
+        <w:instrText xml:space="preserve"> ADDIN EN.REFLIST </w:instrText>
+      </w:r>
+      <w:r>
+        <w:rPr>
+          <w:sz w:val="24"/>
+          <w:szCs w:val="24"/>
+        </w:rPr>
+        <w:fldChar w:fldCharType="separate"/>
+      </w:r>
+      <w:r>
+        <w:rPr>
+          <w:sz w:val="24"/>
+          <w:szCs w:val="24"/>
+        </w:rPr>
+        <w:t xml:space="preserve">AWS. (2021). What is streaming data? </w:t>
+      </w:r>
+      <w:hyperlink r:id="rId7" w:history="1">
+        <w:r>
+          <w:rPr>
+            <w:rStyle w:val="Hyperlink"/>
+            <w:sz w:val="24"/>
+            <w:szCs w:val="24"/>
+          </w:rPr>
+          <w:t>https://aws.amazon.com/streaming-data/</w:t>
+        </w:r>
+      </w:hyperlink>
+      <w:r>
+        <w:rPr>
+          <w:sz w:val="24"/>
+          <w:szCs w:val="24"/>
+        </w:rPr>
+        <w:t xml:space="preserve"> </w:t>
+      </w:r>
+    </w:p>
+    <w:p>
+      <w:pPr>
+        <w:pStyle w:val="EndNoteBibliography"/>
+        <w:spacing w:after="0"/>
+        <w:ind w:left="720" w:hanging="720"/>
+        <w:rPr>
+          <w:sz w:val="24"/>
+          <w:szCs w:val="24"/>
+        </w:rPr>
+      </w:pPr>
+      <w:r>
+        <w:rPr>
+          <w:sz w:val="24"/>
+          <w:szCs w:val="24"/>
+        </w:rPr>
+        <w:t xml:space="preserve">Confluent. (2020). Streaming Data: How it Works, Benefits, and Use Cases. </w:t>
+      </w:r>
+      <w:hyperlink r:id="rId8" w:history="1">
+        <w:r>
+          <w:rPr>
+            <w:rStyle w:val="Hyperlink"/>
+            <w:sz w:val="24"/>
+            <w:szCs w:val="24"/>
+          </w:rPr>
+          <w:t>https://www.confluent.io/learn/data-streaming/</w:t>
+        </w:r>
+      </w:hyperlink>
+      <w:r>
+        <w:rPr>
+          <w:sz w:val="24"/>
+          <w:szCs w:val="24"/>
+        </w:rPr>
+        <w:t xml:space="preserve"> </w:t>
+      </w:r>
+    </w:p>
+    <w:p>
+      <w:pPr>
+        <w:pStyle w:val="EndNoteBibliography"/>
+        <w:spacing w:after="0"/>
+        <w:ind w:left="720" w:hanging="720"/>
+        <w:rPr>
+          <w:sz w:val="24"/>
+          <w:szCs w:val="24"/>
+        </w:rPr>
+      </w:pPr>
+      <w:r>
+        <w:rPr>
+          <w:sz w:val="24"/>
+          <w:szCs w:val="24"/>
+        </w:rPr>
+        <w:t xml:space="preserve">Hazelcast. (2021). What Is a Streaming Database? </w:t>
+      </w:r>
+      <w:hyperlink r:id="rId9" w:history="1">
+        <w:r>
+          <w:rPr>
+            <w:rStyle w:val="Hyperlink"/>
+            <w:sz w:val="24"/>
+            <w:szCs w:val="24"/>
+          </w:rPr>
+          <w:t>https://hazelcast.com/glossary/streaming-database/#:~:text=A%20streaming%20database%20is%20in%20contrast%20to%20traditional,RDBMSs%20for%20modern%20use%20cases%20in%20larger%20enterprises</w:t>
+        </w:r>
+      </w:hyperlink>
+      <w:r>
+        <w:rPr>
+          <w:sz w:val="24"/>
+          <w:szCs w:val="24"/>
+        </w:rPr>
+        <w:t xml:space="preserve">. </w:t>
+      </w:r>
+    </w:p>
+    <w:p>
+      <w:pPr>
+        <w:pStyle w:val="EndNoteBibliography"/>
+        <w:spacing w:after="0"/>
+        <w:ind w:left="720" w:hanging="720"/>
+        <w:rPr>
+          <w:sz w:val="24"/>
+          <w:szCs w:val="24"/>
+        </w:rPr>
+      </w:pPr>
+      <w:r>
+        <w:rPr>
+          <w:sz w:val="24"/>
+          <w:szCs w:val="24"/>
+        </w:rPr>
+        <w:t xml:space="preserve">Levy, E. (2021). 4 Key Components of a Streaming Data Architecture (with Examples). </w:t>
+      </w:r>
+      <w:hyperlink r:id="rId10" w:history="1">
+        <w:r>
+          <w:rPr>
+            <w:rStyle w:val="Hyperlink"/>
+            <w:sz w:val="24"/>
+            <w:szCs w:val="24"/>
+          </w:rPr>
+          <w:t>https://www.upsolver.com/blog/streaming-data-architecture-key-components#:~:text=Streaming%20Data%20Architecture%20A%20streaming%20data%20architecture%20is,large%20volumes%20of%20streaming%20data%20from%20multiple%20sources</w:t>
+        </w:r>
+      </w:hyperlink>
+      <w:r>
+        <w:rPr>
+          <w:sz w:val="24"/>
+          <w:szCs w:val="24"/>
+        </w:rPr>
+        <w:t xml:space="preserve">. </w:t>
+      </w:r>
+    </w:p>
+    <w:p>
+      <w:pPr>
+        <w:pStyle w:val="EndNoteBibliography"/>
+        <w:ind w:left="720" w:hanging="720"/>
+        <w:rPr>
+          <w:sz w:val="24"/>
+          <w:szCs w:val="24"/>
+        </w:rPr>
+      </w:pPr>
+      <w:r>
+        <w:rPr>
+          <w:sz w:val="24"/>
+          <w:szCs w:val="24"/>
+        </w:rPr>
+        <w:t xml:space="preserve">Tortella, M. (2020). Intro to streaming data and Apache Kafka. </w:t>
+      </w:r>
+      <w:hyperlink r:id="rId11" w:history="1">
+        <w:r>
+          <w:rPr>
+            <w:rStyle w:val="Hyperlink"/>
+            <w:sz w:val="24"/>
+            <w:szCs w:val="24"/>
+          </w:rPr>
+          <w:t>https://towardsdatascience.com/intro-to-streaming-data-and-apache-kafka-5a797231258f</w:t>
+        </w:r>
+      </w:hyperlink>
+      <w:r>
+        <w:rPr>
+          <w:sz w:val="24"/>
+          <w:szCs w:val="24"/>
+        </w:rPr>
+        <w:t xml:space="preserve"> </w:t>
+      </w:r>
+    </w:p>
+    <w:p>
+      <w:pPr>
+        <w:pStyle w:val="Heading1"/>
+      </w:pPr>
+      <w:r>
+        <w:rPr>
+          <w:sz w:val="24"/>
+          <w:szCs w:val="24"/>
+        </w:rPr>
+        <w:fldChar w:fldCharType="end"/>
+      </w:r>
     </w:p>
     <w:sectPr>
       <w:pgSz w:w="11906" w:h="16838"/>
@@ -832,6 +1586,100 @@
     </w:sectPr>
   </w:body>
 </w:document>
+</file>
+
+<file path=word/numbering.xml><?xml version="1.0" encoding="utf-8"?>
+<w:numbering xmlns:wpc="http://schemas.microsoft.com/office/word/2010/wordprocessingCanvas" xmlns:cx="http://schemas.microsoft.com/office/drawing/2014/chartex" xmlns:cx1="http://schemas.microsoft.com/office/drawing/2015/9/8/chartex" xmlns:cx2="http://schemas.microsoft.com/office/drawing/2015/10/21/chartex" xmlns:cx3="http://schemas.microsoft.com/office/drawing/2016/5/9/chartex" xmlns:cx4="http://schemas.microsoft.com/office/drawing/2016/5/10/chartex" xmlns:cx5="http://schemas.microsoft.com/office/drawing/2016/5/11/chartex" xmlns:cx6="http://schemas.microsoft.com/office/drawing/2016/5/12/chartex" xmlns:cx7="http://schemas.microsoft.com/office/drawing/2016/5/13/chartex" xmlns:cx8="http://schemas.microsoft.com/office/drawing/2016/5/14/chartex" xmlns:mc="http://schemas.openxmlformats.org/markup-compatibility/2006" xmlns:aink="http://schemas.microsoft.com/office/drawing/2016/ink" xmlns:am3d="http://schemas.microsoft.com/office/drawing/2017/model3d" xmlns:o="urn:schemas-microsoft-com:office:office" xmlns:r="http://schemas.openxmlformats.org/officeDocument/2006/relationships" xmlns:m="http://schemas.openxmlformats.org/officeDocument/2006/math" xmlns:v="urn:schemas-microsoft-com:vml" xmlns:wp14="http://schemas.microsoft.com/office/word/2010/wordprocessingDrawing" xmlns:wp="http://schemas.openxmlformats.org/drawingml/2006/wordprocessingDrawing" xmlns:w10="urn:schemas-microsoft-com:office:word" xmlns:w="http://schemas.openxmlformats.org/wordprocessingml/2006/main" xmlns:w14="http://schemas.microsoft.com/office/word/2010/wordml" xmlns:w15="http://schemas.microsoft.com/office/word/2012/wordml" xmlns:w16cex="http://schemas.microsoft.com/office/word/2018/wordml/cex" xmlns:w16cid="http://schemas.microsoft.com/office/word/2016/wordml/cid" xmlns:w16="http://schemas.microsoft.com/office/word/2018/wordml" xmlns:w16sdtdh="http://schemas.microsoft.com/office/word/2020/wordml/sdtdatahash" xmlns:w16se="http://schemas.microsoft.com/office/word/2015/wordml/symex" xmlns:wpg="http://schemas.microsoft.com/office/word/2010/wordprocessingGroup" xmlns:wpi="http://schemas.microsoft.com/office/word/2010/wordprocessingInk" xmlns:wne="http://schemas.microsoft.com/office/word/2006/wordml" xmlns:wps="http://schemas.microsoft.com/office/word/2010/wordprocessingShape" mc:Ignorable="w14 w15 w16se w16cid w16 w16cex w16sdtdh wp14">
+  <w:abstractNum w:abstractNumId="0" w15:restartNumberingAfterBreak="0">
+    <w:nsid w:val="5AC0518F"/>
+    <w:multiLevelType w:val="hybridMultilevel"/>
+    <w:tmpl w:val="583A2440"/>
+    <w:lvl w:ilvl="0" w:tplc="1C09000F">
+      <w:start w:val="1"/>
+      <w:numFmt w:val="decimal"/>
+      <w:lvlText w:val="%1."/>
+      <w:lvlJc w:val="left"/>
+      <w:pPr>
+        <w:ind w:left="720" w:hanging="360"/>
+      </w:pPr>
+    </w:lvl>
+    <w:lvl w:ilvl="1" w:tplc="1C090019" w:tentative="1">
+      <w:start w:val="1"/>
+      <w:numFmt w:val="lowerLetter"/>
+      <w:lvlText w:val="%2."/>
+      <w:lvlJc w:val="left"/>
+      <w:pPr>
+        <w:ind w:left="1440" w:hanging="360"/>
+      </w:pPr>
+    </w:lvl>
+    <w:lvl w:ilvl="2" w:tplc="1C09001B" w:tentative="1">
+      <w:start w:val="1"/>
+      <w:numFmt w:val="lowerRoman"/>
+      <w:lvlText w:val="%3."/>
+      <w:lvlJc w:val="right"/>
+      <w:pPr>
+        <w:ind w:left="2160" w:hanging="180"/>
+      </w:pPr>
+    </w:lvl>
+    <w:lvl w:ilvl="3" w:tplc="1C09000F" w:tentative="1">
+      <w:start w:val="1"/>
+      <w:numFmt w:val="decimal"/>
+      <w:lvlText w:val="%4."/>
+      <w:lvlJc w:val="left"/>
+      <w:pPr>
+        <w:ind w:left="2880" w:hanging="360"/>
+      </w:pPr>
+    </w:lvl>
+    <w:lvl w:ilvl="4" w:tplc="1C090019" w:tentative="1">
+      <w:start w:val="1"/>
+      <w:numFmt w:val="lowerLetter"/>
+      <w:lvlText w:val="%5."/>
+      <w:lvlJc w:val="left"/>
+      <w:pPr>
+        <w:ind w:left="3600" w:hanging="360"/>
+      </w:pPr>
+    </w:lvl>
+    <w:lvl w:ilvl="5" w:tplc="1C09001B" w:tentative="1">
+      <w:start w:val="1"/>
+      <w:numFmt w:val="lowerRoman"/>
+      <w:lvlText w:val="%6."/>
+      <w:lvlJc w:val="right"/>
+      <w:pPr>
+        <w:ind w:left="4320" w:hanging="180"/>
+      </w:pPr>
+    </w:lvl>
+    <w:lvl w:ilvl="6" w:tplc="1C09000F" w:tentative="1">
+      <w:start w:val="1"/>
+      <w:numFmt w:val="decimal"/>
+      <w:lvlText w:val="%7."/>
+      <w:lvlJc w:val="left"/>
+      <w:pPr>
+        <w:ind w:left="5040" w:hanging="360"/>
+      </w:pPr>
+    </w:lvl>
+    <w:lvl w:ilvl="7" w:tplc="1C090019" w:tentative="1">
+      <w:start w:val="1"/>
+      <w:numFmt w:val="lowerLetter"/>
+      <w:lvlText w:val="%8."/>
+      <w:lvlJc w:val="left"/>
+      <w:pPr>
+        <w:ind w:left="5760" w:hanging="360"/>
+      </w:pPr>
+    </w:lvl>
+    <w:lvl w:ilvl="8" w:tplc="1C09001B" w:tentative="1">
+      <w:start w:val="1"/>
+      <w:numFmt w:val="lowerRoman"/>
+      <w:lvlText w:val="%9."/>
+      <w:lvlJc w:val="right"/>
+      <w:pPr>
+        <w:ind w:left="6480" w:hanging="180"/>
+      </w:pPr>
+    </w:lvl>
+  </w:abstractNum>
+  <w:num w:numId="1">
+    <w:abstractNumId w:val="0"/>
+  </w:num>
+</w:numbering>
 </file>
 
 <file path=word/styles.xml><?xml version="1.0" encoding="utf-8"?>
@@ -1257,7 +2105,6 @@
   <w:style w:type="character" w:default="1" w:styleId="DefaultParagraphFont">
     <w:name w:val="Default Paragraph Font"/>
     <w:uiPriority w:val="1"/>
-    <w:semiHidden/>
     <w:unhideWhenUsed/>
   </w:style>
   <w:style w:type="table" w:default="1" w:styleId="TableNormal">
@@ -1356,6 +2203,84 @@
       <w:color w:val="0563C1" w:themeColor="hyperlink"/>
       <w:u w:val="single"/>
     </w:rPr>
+  </w:style>
+  <w:style w:type="paragraph" w:customStyle="1" w:styleId="EndNoteBibliographyTitle">
+    <w:name w:val="EndNote Bibliography Title"/>
+    <w:basedOn w:val="Normal"/>
+    <w:link w:val="EndNoteBibliographyTitleChar"/>
+    <w:rsid w:val="00160872"/>
+    <w:pPr>
+      <w:spacing w:after="0"/>
+      <w:jc w:val="center"/>
+    </w:pPr>
+    <w:rPr>
+      <w:rFonts w:ascii="Calibri Light" w:hAnsi="Calibri Light" w:cs="Calibri Light"/>
+      <w:noProof/>
+      <w:sz w:val="32"/>
+      <w:lang w:val="en-US"/>
+    </w:rPr>
+  </w:style>
+  <w:style w:type="character" w:customStyle="1" w:styleId="EndNoteBibliographyTitleChar">
+    <w:name w:val="EndNote Bibliography Title Char"/>
+    <w:basedOn w:val="DefaultParagraphFont"/>
+    <w:link w:val="EndNoteBibliographyTitle"/>
+    <w:rsid w:val="00160872"/>
+    <w:rPr>
+      <w:rFonts w:ascii="Calibri Light" w:hAnsi="Calibri Light" w:cs="Calibri Light"/>
+      <w:noProof/>
+      <w:sz w:val="32"/>
+      <w:lang w:val="en-US"/>
+    </w:rPr>
+  </w:style>
+  <w:style w:type="paragraph" w:customStyle="1" w:styleId="EndNoteBibliography">
+    <w:name w:val="EndNote Bibliography"/>
+    <w:basedOn w:val="Normal"/>
+    <w:link w:val="EndNoteBibliographyChar"/>
+    <w:rsid w:val="00160872"/>
+    <w:pPr>
+      <w:spacing w:line="240" w:lineRule="auto"/>
+    </w:pPr>
+    <w:rPr>
+      <w:rFonts w:ascii="Calibri Light" w:hAnsi="Calibri Light" w:cs="Calibri Light"/>
+      <w:noProof/>
+      <w:sz w:val="32"/>
+      <w:lang w:val="en-US"/>
+    </w:rPr>
+  </w:style>
+  <w:style w:type="character" w:customStyle="1" w:styleId="EndNoteBibliographyChar">
+    <w:name w:val="EndNote Bibliography Char"/>
+    <w:basedOn w:val="DefaultParagraphFont"/>
+    <w:link w:val="EndNoteBibliography"/>
+    <w:rsid w:val="00160872"/>
+    <w:rPr>
+      <w:rFonts w:ascii="Calibri Light" w:hAnsi="Calibri Light" w:cs="Calibri Light"/>
+      <w:noProof/>
+      <w:sz w:val="32"/>
+      <w:lang w:val="en-US"/>
+    </w:rPr>
+  </w:style>
+  <w:style w:type="character" w:styleId="UnresolvedMention">
+    <w:name w:val="Unresolved Mention"/>
+    <w:basedOn w:val="DefaultParagraphFont"/>
+    <w:uiPriority w:val="99"/>
+    <w:semiHidden/>
+    <w:unhideWhenUsed/>
+    <w:rsid w:val="00160872"/>
+    <w:rPr>
+      <w:color w:val="605E5C"/>
+      <w:shd w:val="clear" w:color="auto" w:fill="E1DFDD"/>
+    </w:rPr>
+  </w:style>
+  <w:style w:type="paragraph" w:styleId="ListParagraph">
+    <w:name w:val="List Paragraph"/>
+    <w:basedOn w:val="Normal"/>
+    <w:uiPriority w:val="34"/>
+    <w:qFormat/>
+    <w:rsid w:val="00187A8E"/>
+    <w:pPr>
+      <w:ind w:left="720"/>
+      <w:contextualSpacing/>
+    </w:pPr>
   </w:style>
 </w:styles>
 </file>

</xml_diff>